<commit_message>
feat: add PDF extraction and template validation utilities with test scripts
</commit_message>
<xml_diff>
--- a/public/templates/Registro ID_{ID_CORSO}.docx
+++ b/public/templates/Registro ID_{ID_CORSO}.docx
@@ -49,7 +49,7 @@
                     <pic:cNvPicPr/>
                   </pic:nvPicPr>
                   <pic:blipFill>
-                    <a:blip r:embed="rId7" cstate="print"/>
+                    <a:blip r:embed="rId10" cstate="print"/>
                     <a:stretch>
                       <a:fillRect/>
                     </a:stretch>
@@ -102,7 +102,7 @@
                     <pic:cNvPicPr/>
                   </pic:nvPicPr>
                   <pic:blipFill>
-                    <a:blip r:embed="rId8" cstate="print"/>
+                    <a:blip r:embed="rId11" cstate="print"/>
                     <a:stretch>
                       <a:fillRect/>
                     </a:stretch>
@@ -155,7 +155,7 @@
                     <pic:cNvPicPr/>
                   </pic:nvPicPr>
                   <pic:blipFill>
-                    <a:blip r:embed="rId9" cstate="print"/>
+                    <a:blip r:embed="rId12" cstate="print"/>
                     <a:stretch>
                       <a:fillRect/>
                     </a:stretch>
@@ -207,7 +207,7 @@
                     <pic:cNvPicPr/>
                   </pic:nvPicPr>
                   <pic:blipFill>
-                    <a:blip r:embed="rId10" cstate="print"/>
+                    <a:blip r:embed="rId13" cstate="print"/>
                     <a:stretch>
                       <a:fillRect/>
                     </a:stretch>
@@ -261,7 +261,7 @@
                     <pic:cNvPicPr/>
                   </pic:nvPicPr>
                   <pic:blipFill>
-                    <a:blip r:embed="rId11" cstate="print"/>
+                    <a:blip r:embed="rId14" cstate="print"/>
                     <a:stretch>
                       <a:fillRect/>
                     </a:stretch>
@@ -315,7 +315,7 @@
                     <pic:cNvPicPr/>
                   </pic:nvPicPr>
                   <pic:blipFill>
-                    <a:blip r:embed="rId12" cstate="print"/>
+                    <a:blip r:embed="rId15" cstate="print"/>
                     <a:stretch>
                       <a:fillRect/>
                     </a:stretch>
@@ -423,11 +423,10 @@
             </w:r>
             <w:r>
               <w:rPr>
-                <w:b/>
                 <w:bCs/>
                 <w:sz w:val="28"/>
               </w:rPr>
-              <w:t>35994</w:t>
+              <w:t>{{ID_PROGETTO}}</w:t>
             </w:r>
           </w:p>
         </w:tc>
@@ -457,11 +456,9 @@
             </w:r>
             <w:r>
               <w:rPr>
-                <w:b/>
-                <w:bCs/>
                 <w:sz w:val="28"/>
               </w:rPr>
-              <w:t>121057</w:t>
+              <w:t>{{ID_SEZIONE}}</w:t>
             </w:r>
           </w:p>
         </w:tc>
@@ -489,15 +486,16 @@
                 <w:sz w:val="28"/>
                 <w:lang w:val="en-US"/>
               </w:rPr>
-              <w:t>TITOLO EDIZIONE</w:t>
-            </w:r>
+              <w:t xml:space="preserve">TITOLO </w:t>
+            </w:r>
+            <w:proofErr w:type="gramStart"/>
             <w:r>
               <w:rPr>
                 <w:b/>
                 <w:sz w:val="28"/>
                 <w:lang w:val="en-US"/>
               </w:rPr>
-              <w:t xml:space="preserve">: </w:t>
+              <w:t>EDIZIONE</w:t>
             </w:r>
             <w:r>
               <w:rPr>
@@ -505,7 +503,31 @@
                 <w:sz w:val="28"/>
                 <w:lang w:val="en-US"/>
               </w:rPr>
-              <w:t>INGLESE INTERMEDIO</w:t>
+              <w:t xml:space="preserve">: </w:t>
+            </w:r>
+            <w:r>
+              <w:rPr>
+                <w:bCs/>
+                <w:sz w:val="28"/>
+                <w:lang w:val="en-US"/>
+              </w:rPr>
+              <w:t>{{</w:t>
+            </w:r>
+            <w:proofErr w:type="gramEnd"/>
+            <w:r>
+              <w:rPr>
+                <w:bCs/>
+                <w:sz w:val="28"/>
+              </w:rPr>
+              <w:t>NOME_CORSO</w:t>
+            </w:r>
+            <w:r>
+              <w:rPr>
+                <w:bCs/>
+                <w:sz w:val="28"/>
+                <w:lang w:val="en-US"/>
+              </w:rPr>
+              <w:t>}}</w:t>
             </w:r>
           </w:p>
         </w:tc>
@@ -575,38 +597,10 @@
             </w:r>
             <w:r>
               <w:rPr>
-                <w:b/>
+                <w:bCs/>
                 <w:sz w:val="28"/>
               </w:rPr>
-              <w:t xml:space="preserve">Via </w:t>
-            </w:r>
-            <w:r>
-              <w:rPr>
-                <w:b/>
-                <w:sz w:val="28"/>
-              </w:rPr>
-              <w:t>Vittorio Veneto</w:t>
-            </w:r>
-            <w:r>
-              <w:rPr>
-                <w:b/>
-                <w:sz w:val="28"/>
-              </w:rPr>
-              <w:t>, 2</w:t>
-            </w:r>
-            <w:r>
-              <w:rPr>
-                <w:b/>
-                <w:sz w:val="28"/>
-              </w:rPr>
-              <w:t>0</w:t>
-            </w:r>
-            <w:r>
-              <w:rPr>
-                <w:b/>
-                <w:sz w:val="28"/>
-              </w:rPr>
-              <w:t xml:space="preserve"> 20124 Milano</w:t>
+              <w:t>{{SEDE_CORSO}}</w:t>
             </w:r>
           </w:p>
         </w:tc>
@@ -632,8 +626,9 @@
                 <w:b/>
                 <w:sz w:val="28"/>
               </w:rPr>
-              <w:t xml:space="preserve">DATA INIZIO    </w:t>
-            </w:r>
+              <w:t xml:space="preserve">DATA INIZIO  </w:t>
+            </w:r>
+            <w:proofErr w:type="gramStart"/>
             <w:r>
               <w:rPr>
                 <w:b/>
@@ -646,133 +641,105 @@
                 <w:b/>
                 <w:sz w:val="28"/>
               </w:rPr>
-              <w:t>03</w:t>
-            </w:r>
-            <w:r>
-              <w:rPr>
-                <w:b/>
+              <w:t xml:space="preserve"> </w:t>
+            </w:r>
+            <w:r>
+              <w:rPr>
+                <w:bCs/>
                 <w:sz w:val="28"/>
               </w:rPr>
-              <w:t>/</w:t>
-            </w:r>
-            <w:r>
-              <w:rPr>
-                <w:b/>
+              <w:t>{</w:t>
+            </w:r>
+            <w:proofErr w:type="gramEnd"/>
+            <w:r>
+              <w:rPr>
+                <w:bCs/>
                 <w:sz w:val="28"/>
               </w:rPr>
-              <w:t>0</w:t>
-            </w:r>
-            <w:r>
-              <w:rPr>
-                <w:b/>
+              <w:t>{DATA_INIZIO</w:t>
+            </w:r>
+            <w:proofErr w:type="gramStart"/>
+            <w:r>
+              <w:rPr>
+                <w:bCs/>
                 <w:sz w:val="28"/>
               </w:rPr>
-              <w:t>2</w:t>
-            </w:r>
-            <w:r>
-              <w:rPr>
-                <w:b/>
+              <w:t>}}</w:t>
+            </w:r>
+            <w:r>
+              <w:rPr>
+                <w:bCs/>
                 <w:sz w:val="28"/>
               </w:rPr>
-              <w:t>/</w:t>
-            </w:r>
-            <w:r>
-              <w:rPr>
-                <w:b/>
+              <w:t xml:space="preserve">   </w:t>
+            </w:r>
+            <w:proofErr w:type="gramEnd"/>
+            <w:r>
+              <w:rPr>
+                <w:bCs/>
                 <w:sz w:val="28"/>
               </w:rPr>
-              <w:t>202</w:t>
+              <w:t xml:space="preserve">                      </w:t>
             </w:r>
             <w:r>
               <w:rPr>
                 <w:b/>
                 <w:sz w:val="28"/>
               </w:rPr>
-              <w:t>5</w:t>
+              <w:t>DATA TERMINE</w:t>
             </w:r>
             <w:r>
               <w:rPr>
                 <w:b/>
                 <w:sz w:val="28"/>
               </w:rPr>
-              <w:t xml:space="preserve">                         DATA TERMINE</w:t>
-            </w:r>
+              <w:t xml:space="preserve"> </w:t>
+            </w:r>
+            <w:proofErr w:type="gramStart"/>
             <w:r>
               <w:rPr>
                 <w:b/>
                 <w:sz w:val="28"/>
               </w:rPr>
-              <w:t xml:space="preserve"> </w:t>
-            </w:r>
-            <w:r>
-              <w:rPr>
-                <w:b/>
+              <w:t xml:space="preserve">   </w:t>
+            </w:r>
+            <w:r>
+              <w:rPr>
+                <w:bCs/>
                 <w:sz w:val="28"/>
               </w:rPr>
+              <w:t>{</w:t>
+            </w:r>
+            <w:proofErr w:type="gramEnd"/>
+            <w:r>
+              <w:rPr>
+                <w:bCs/>
+                <w:sz w:val="28"/>
+              </w:rPr>
+              <w:t>{DATA_FINE</w:t>
+            </w:r>
+            <w:proofErr w:type="gramStart"/>
+            <w:r>
+              <w:rPr>
+                <w:bCs/>
+                <w:sz w:val="28"/>
+              </w:rPr>
+              <w:t>}}</w:t>
+            </w:r>
+            <w:r>
+              <w:rPr>
+                <w:b/>
+                <w:sz w:val="28"/>
+              </w:rPr>
               <w:t xml:space="preserve">   </w:t>
             </w:r>
+            <w:proofErr w:type="gramEnd"/>
             <w:r>
               <w:rPr>
                 <w:b/>
                 <w:sz w:val="28"/>
               </w:rPr>
-              <w:t xml:space="preserve">     </w:t>
-            </w:r>
-            <w:r>
-              <w:rPr>
-                <w:b/>
-                <w:sz w:val="28"/>
-              </w:rPr>
-              <w:t>06</w:t>
-            </w:r>
-            <w:r>
-              <w:rPr>
-                <w:b/>
-                <w:sz w:val="28"/>
-              </w:rPr>
-              <w:t>/</w:t>
-            </w:r>
-            <w:r>
-              <w:rPr>
-                <w:b/>
-                <w:sz w:val="28"/>
-              </w:rPr>
-              <w:t>0</w:t>
-            </w:r>
-            <w:r>
-              <w:rPr>
-                <w:b/>
-                <w:sz w:val="28"/>
-              </w:rPr>
-              <w:t>2</w:t>
-            </w:r>
-            <w:r>
-              <w:rPr>
-                <w:b/>
-                <w:sz w:val="28"/>
-              </w:rPr>
-              <w:t>/</w:t>
-            </w:r>
-            <w:r>
-              <w:rPr>
-                <w:b/>
-                <w:sz w:val="28"/>
-              </w:rPr>
-              <w:t>202</w:t>
-            </w:r>
-            <w:r>
-              <w:rPr>
-                <w:b/>
-                <w:sz w:val="28"/>
-              </w:rPr>
-              <w:t>5</w:t>
-            </w:r>
-            <w:r>
-              <w:rPr>
-                <w:b/>
-                <w:sz w:val="28"/>
-              </w:rPr>
-              <w:t xml:space="preserve">                            </w:t>
+              <w:t xml:space="preserve">                         </w:t>
             </w:r>
           </w:p>
         </w:tc>
@@ -798,28 +765,37 @@
                 <w:b/>
                 <w:sz w:val="28"/>
               </w:rPr>
-              <w:t>DURATA DEL CORSO</w:t>
-            </w:r>
+              <w:t xml:space="preserve">DURATA DEL </w:t>
+            </w:r>
+            <w:proofErr w:type="gramStart"/>
             <w:r>
               <w:rPr>
                 <w:b/>
                 <w:sz w:val="28"/>
               </w:rPr>
+              <w:t>CORSO</w:t>
+            </w:r>
+            <w:r>
+              <w:rPr>
+                <w:b/>
+                <w:sz w:val="28"/>
+              </w:rPr>
               <w:t xml:space="preserve">  </w:t>
             </w:r>
             <w:r>
               <w:rPr>
-                <w:b/>
+                <w:bCs/>
                 <w:sz w:val="28"/>
               </w:rPr>
-              <w:t>28</w:t>
-            </w:r>
-            <w:r>
-              <w:rPr>
-                <w:b/>
+              <w:t>{</w:t>
+            </w:r>
+            <w:proofErr w:type="gramEnd"/>
+            <w:r>
+              <w:rPr>
+                <w:bCs/>
                 <w:sz w:val="28"/>
               </w:rPr>
-              <w:t>h</w:t>
+              <w:t>{TOTALE_ORE}}</w:t>
             </w:r>
           </w:p>
         </w:tc>
@@ -975,7 +951,14 @@
                 <w:b/>
                 <w:sz w:val="28"/>
               </w:rPr>
-              <w:t>DOCENTE: Andrea Hubbard</w:t>
+              <w:t xml:space="preserve">DOCENTE: </w:t>
+            </w:r>
+            <w:r>
+              <w:rPr>
+                <w:bCs/>
+                <w:sz w:val="28"/>
+              </w:rPr>
+              <w:t>{{NOME_DOCENTE}}</w:t>
             </w:r>
           </w:p>
         </w:tc>
@@ -992,7 +975,7 @@
       </w:tblPr>
       <w:tblGrid>
         <w:gridCol w:w="2851"/>
-        <w:gridCol w:w="1556"/>
+        <w:gridCol w:w="1802"/>
       </w:tblGrid>
       <w:tr>
         <w:trPr>
@@ -1037,7 +1020,7 @@
               <w:rPr>
                 <w:sz w:val="24"/>
               </w:rPr>
-              <w:t>10</w:t>
+              <w:t>{{TOTALE_PAG}}</w:t>
             </w:r>
           </w:p>
         </w:tc>
@@ -1117,43 +1100,7 @@
               <w:rPr>
                 <w:sz w:val="24"/>
               </w:rPr>
-              <w:t>24</w:t>
-            </w:r>
-            <w:r>
-              <w:rPr>
-                <w:sz w:val="24"/>
-              </w:rPr>
-              <w:t>/</w:t>
-            </w:r>
-            <w:r>
-              <w:rPr>
-                <w:sz w:val="24"/>
-              </w:rPr>
-              <w:t>0</w:t>
-            </w:r>
-            <w:r>
-              <w:rPr>
-                <w:sz w:val="24"/>
-              </w:rPr>
-              <w:t>1</w:t>
-            </w:r>
-            <w:r>
-              <w:rPr>
-                <w:sz w:val="24"/>
-              </w:rPr>
-              <w:t>/</w:t>
-            </w:r>
-            <w:r>
-              <w:rPr>
-                <w:sz w:val="24"/>
-              </w:rPr>
-              <w:t>202</w:t>
-            </w:r>
-            <w:r>
-              <w:rPr>
-                <w:sz w:val="24"/>
-              </w:rPr>
-              <w:t>5</w:t>
+              <w:t>{{DATA_FINE}}</w:t>
             </w:r>
           </w:p>
         </w:tc>
@@ -1340,7 +1287,7 @@
               <w:rPr>
                 <w:sz w:val="24"/>
               </w:rPr>
-              <w:t>GRIMALDI GIULIANO</w:t>
+              <w:t>{{PARTECIPANTE_1}}</w:t>
             </w:r>
           </w:p>
         </w:tc>
@@ -1398,7 +1345,7 @@
               <w:rPr>
                 <w:sz w:val="24"/>
               </w:rPr>
-              <w:t>BUONAGURA ANGELO</w:t>
+              <w:t>{{PARTECIPANTE_2}}</w:t>
             </w:r>
           </w:p>
         </w:tc>
@@ -1456,7 +1403,7 @@
               <w:rPr>
                 <w:sz w:val="24"/>
               </w:rPr>
-              <w:t>VENTRICELLI VALENTINA</w:t>
+              <w:t>{{PARTECIPANTE_3}}</w:t>
             </w:r>
           </w:p>
         </w:tc>
@@ -1514,7 +1461,7 @@
               <w:rPr>
                 <w:sz w:val="24"/>
               </w:rPr>
-              <w:t>ROY SVETLANA</w:t>
+              <w:t>{{PARTECIPANTE_4}}</w:t>
             </w:r>
           </w:p>
         </w:tc>
@@ -1568,6 +1515,12 @@
                 <w:sz w:val="24"/>
               </w:rPr>
             </w:pPr>
+            <w:r>
+              <w:rPr>
+                <w:sz w:val="24"/>
+              </w:rPr>
+              <w:t>{{PARTECIPANTE_5}}</w:t>
+            </w:r>
           </w:p>
         </w:tc>
       </w:tr>
@@ -1620,6 +1573,12 @@
                 <w:sz w:val="24"/>
               </w:rPr>
             </w:pPr>
+            <w:r>
+              <w:rPr>
+                <w:sz w:val="24"/>
+              </w:rPr>
+              <w:t>{{PARTECIPANTE_6}}</w:t>
+            </w:r>
           </w:p>
         </w:tc>
       </w:tr>
@@ -1672,6 +1631,12 @@
                 <w:sz w:val="24"/>
               </w:rPr>
             </w:pPr>
+            <w:r>
+              <w:rPr>
+                <w:sz w:val="24"/>
+              </w:rPr>
+              <w:t>{{PARTECIPANTE_7}}</w:t>
+            </w:r>
           </w:p>
         </w:tc>
       </w:tr>
@@ -1716,13 +1681,20 @@
         <w:tc>
           <w:tcPr>
             <w:tcW w:w="4961" w:type="dxa"/>
-          </w:tcPr>
-          <w:p>
-            <w:pPr>
-              <w:rPr>
-                <w:sz w:val="24"/>
-              </w:rPr>
-            </w:pPr>
+            <w:vAlign w:val="bottom"/>
+          </w:tcPr>
+          <w:p>
+            <w:pPr>
+              <w:rPr>
+                <w:sz w:val="24"/>
+              </w:rPr>
+            </w:pPr>
+            <w:r>
+              <w:rPr>
+                <w:sz w:val="24"/>
+              </w:rPr>
+              <w:t>{{PARTECIPANTE_8}}</w:t>
+            </w:r>
           </w:p>
         </w:tc>
       </w:tr>
@@ -1767,13 +1739,20 @@
         <w:tc>
           <w:tcPr>
             <w:tcW w:w="4961" w:type="dxa"/>
-          </w:tcPr>
-          <w:p>
-            <w:pPr>
-              <w:rPr>
-                <w:sz w:val="24"/>
-              </w:rPr>
-            </w:pPr>
+            <w:vAlign w:val="bottom"/>
+          </w:tcPr>
+          <w:p>
+            <w:pPr>
+              <w:rPr>
+                <w:sz w:val="24"/>
+              </w:rPr>
+            </w:pPr>
+            <w:r>
+              <w:rPr>
+                <w:sz w:val="24"/>
+              </w:rPr>
+              <w:t>{{PARTECIPANTE_9}}</w:t>
+            </w:r>
           </w:p>
         </w:tc>
       </w:tr>
@@ -1818,13 +1797,20 @@
         <w:tc>
           <w:tcPr>
             <w:tcW w:w="4961" w:type="dxa"/>
-          </w:tcPr>
-          <w:p>
-            <w:pPr>
-              <w:rPr>
-                <w:sz w:val="24"/>
-              </w:rPr>
-            </w:pPr>
+            <w:vAlign w:val="bottom"/>
+          </w:tcPr>
+          <w:p>
+            <w:pPr>
+              <w:rPr>
+                <w:sz w:val="24"/>
+              </w:rPr>
+            </w:pPr>
+            <w:r>
+              <w:rPr>
+                <w:sz w:val="24"/>
+              </w:rPr>
+              <w:t>{{PARTECIPANTE_10}}</w:t>
+            </w:r>
           </w:p>
         </w:tc>
       </w:tr>
@@ -1869,13 +1855,20 @@
         <w:tc>
           <w:tcPr>
             <w:tcW w:w="4961" w:type="dxa"/>
-          </w:tcPr>
-          <w:p>
-            <w:pPr>
-              <w:rPr>
-                <w:sz w:val="24"/>
-              </w:rPr>
-            </w:pPr>
+            <w:vAlign w:val="bottom"/>
+          </w:tcPr>
+          <w:p>
+            <w:pPr>
+              <w:rPr>
+                <w:sz w:val="24"/>
+              </w:rPr>
+            </w:pPr>
+            <w:r>
+              <w:rPr>
+                <w:sz w:val="24"/>
+              </w:rPr>
+              <w:t>{{PARTECIPANTE_11}}</w:t>
+            </w:r>
           </w:p>
         </w:tc>
       </w:tr>
@@ -1920,13 +1913,20 @@
         <w:tc>
           <w:tcPr>
             <w:tcW w:w="4961" w:type="dxa"/>
-          </w:tcPr>
-          <w:p>
-            <w:pPr>
-              <w:rPr>
-                <w:sz w:val="24"/>
-              </w:rPr>
-            </w:pPr>
+            <w:vAlign w:val="bottom"/>
+          </w:tcPr>
+          <w:p>
+            <w:pPr>
+              <w:rPr>
+                <w:sz w:val="24"/>
+              </w:rPr>
+            </w:pPr>
+            <w:r>
+              <w:rPr>
+                <w:sz w:val="24"/>
+              </w:rPr>
+              <w:t>{{PARTECIPANTE_12}}</w:t>
+            </w:r>
           </w:p>
         </w:tc>
       </w:tr>
@@ -1971,13 +1971,20 @@
         <w:tc>
           <w:tcPr>
             <w:tcW w:w="4961" w:type="dxa"/>
-          </w:tcPr>
-          <w:p>
-            <w:pPr>
-              <w:rPr>
-                <w:sz w:val="24"/>
-              </w:rPr>
-            </w:pPr>
+            <w:vAlign w:val="bottom"/>
+          </w:tcPr>
+          <w:p>
+            <w:pPr>
+              <w:rPr>
+                <w:sz w:val="24"/>
+              </w:rPr>
+            </w:pPr>
+            <w:r>
+              <w:rPr>
+                <w:sz w:val="24"/>
+              </w:rPr>
+              <w:t>{{PARTECIPANTE_13}}</w:t>
+            </w:r>
           </w:p>
         </w:tc>
       </w:tr>
@@ -4688,7 +4695,21 @@
               <w:rPr>
                 <w:sz w:val="18"/>
               </w:rPr>
-              <w:t>……………..</w:t>
+              <w:t>………</w:t>
+            </w:r>
+            <w:proofErr w:type="gramStart"/>
+            <w:r>
+              <w:rPr>
+                <w:sz w:val="18"/>
+              </w:rPr>
+              <w:t>…….</w:t>
+            </w:r>
+            <w:proofErr w:type="gramEnd"/>
+            <w:r>
+              <w:rPr>
+                <w:sz w:val="18"/>
+              </w:rPr>
+              <w:t>.</w:t>
             </w:r>
             <w:r>
               <w:rPr>
@@ -4748,8 +4769,16 @@
               <w:rPr>
                 <w:sz w:val="18"/>
               </w:rPr>
-              <w:t>…………………………………….</w:t>
-            </w:r>
+              <w:t>………………………………</w:t>
+            </w:r>
+            <w:proofErr w:type="gramStart"/>
+            <w:r>
+              <w:rPr>
+                <w:sz w:val="18"/>
+              </w:rPr>
+              <w:t>…….</w:t>
+            </w:r>
+            <w:proofErr w:type="gramEnd"/>
           </w:p>
         </w:tc>
       </w:tr>
@@ -4982,7 +5011,21 @@
               <w:rPr>
                 <w:sz w:val="18"/>
               </w:rPr>
-              <w:t>……………..</w:t>
+              <w:t>………</w:t>
+            </w:r>
+            <w:proofErr w:type="gramStart"/>
+            <w:r>
+              <w:rPr>
+                <w:sz w:val="18"/>
+              </w:rPr>
+              <w:t>…….</w:t>
+            </w:r>
+            <w:proofErr w:type="gramEnd"/>
+            <w:r>
+              <w:rPr>
+                <w:sz w:val="18"/>
+              </w:rPr>
+              <w:t>.</w:t>
             </w:r>
             <w:r>
               <w:rPr>
@@ -5042,8 +5085,16 @@
               <w:rPr>
                 <w:sz w:val="18"/>
               </w:rPr>
-              <w:t>…………………………………….</w:t>
-            </w:r>
+              <w:t>………………………………</w:t>
+            </w:r>
+            <w:proofErr w:type="gramStart"/>
+            <w:r>
+              <w:rPr>
+                <w:sz w:val="18"/>
+              </w:rPr>
+              <w:t>…….</w:t>
+            </w:r>
+            <w:proofErr w:type="gramEnd"/>
           </w:p>
         </w:tc>
       </w:tr>
@@ -5288,7 +5339,21 @@
               <w:rPr>
                 <w:sz w:val="18"/>
               </w:rPr>
-              <w:t>……………..</w:t>
+              <w:t>………</w:t>
+            </w:r>
+            <w:proofErr w:type="gramStart"/>
+            <w:r>
+              <w:rPr>
+                <w:sz w:val="18"/>
+              </w:rPr>
+              <w:t>…….</w:t>
+            </w:r>
+            <w:proofErr w:type="gramEnd"/>
+            <w:r>
+              <w:rPr>
+                <w:sz w:val="18"/>
+              </w:rPr>
+              <w:t>.</w:t>
             </w:r>
             <w:r>
               <w:rPr>
@@ -5348,8 +5413,16 @@
               <w:rPr>
                 <w:sz w:val="18"/>
               </w:rPr>
-              <w:t>…………………………………….</w:t>
-            </w:r>
+              <w:t>………………………………</w:t>
+            </w:r>
+            <w:proofErr w:type="gramStart"/>
+            <w:r>
+              <w:rPr>
+                <w:sz w:val="18"/>
+              </w:rPr>
+              <w:t>…….</w:t>
+            </w:r>
+            <w:proofErr w:type="gramEnd"/>
           </w:p>
         </w:tc>
       </w:tr>
@@ -5588,7 +5661,21 @@
               <w:rPr>
                 <w:sz w:val="18"/>
               </w:rPr>
-              <w:t>……………..</w:t>
+              <w:t>………</w:t>
+            </w:r>
+            <w:proofErr w:type="gramStart"/>
+            <w:r>
+              <w:rPr>
+                <w:sz w:val="18"/>
+              </w:rPr>
+              <w:t>…….</w:t>
+            </w:r>
+            <w:proofErr w:type="gramEnd"/>
+            <w:r>
+              <w:rPr>
+                <w:sz w:val="18"/>
+              </w:rPr>
+              <w:t>.</w:t>
             </w:r>
             <w:r>
               <w:rPr>
@@ -5648,8 +5735,16 @@
               <w:rPr>
                 <w:sz w:val="18"/>
               </w:rPr>
-              <w:t>…………………………………….</w:t>
-            </w:r>
+              <w:t>………………………………</w:t>
+            </w:r>
+            <w:proofErr w:type="gramStart"/>
+            <w:r>
+              <w:rPr>
+                <w:sz w:val="18"/>
+              </w:rPr>
+              <w:t>…….</w:t>
+            </w:r>
+            <w:proofErr w:type="gramEnd"/>
           </w:p>
         </w:tc>
       </w:tr>
@@ -5882,7 +5977,21 @@
               <w:rPr>
                 <w:sz w:val="18"/>
               </w:rPr>
-              <w:t>……………..</w:t>
+              <w:t>………</w:t>
+            </w:r>
+            <w:proofErr w:type="gramStart"/>
+            <w:r>
+              <w:rPr>
+                <w:sz w:val="18"/>
+              </w:rPr>
+              <w:t>…….</w:t>
+            </w:r>
+            <w:proofErr w:type="gramEnd"/>
+            <w:r>
+              <w:rPr>
+                <w:sz w:val="18"/>
+              </w:rPr>
+              <w:t>.</w:t>
             </w:r>
             <w:r>
               <w:rPr>
@@ -5942,8 +6051,16 @@
               <w:rPr>
                 <w:sz w:val="18"/>
               </w:rPr>
-              <w:t>…………………………………….</w:t>
-            </w:r>
+              <w:t>………………………………</w:t>
+            </w:r>
+            <w:proofErr w:type="gramStart"/>
+            <w:r>
+              <w:rPr>
+                <w:sz w:val="18"/>
+              </w:rPr>
+              <w:t>…….</w:t>
+            </w:r>
+            <w:proofErr w:type="gramEnd"/>
           </w:p>
         </w:tc>
       </w:tr>
@@ -6176,7 +6293,21 @@
               <w:rPr>
                 <w:sz w:val="18"/>
               </w:rPr>
-              <w:t>……………..</w:t>
+              <w:t>………</w:t>
+            </w:r>
+            <w:proofErr w:type="gramStart"/>
+            <w:r>
+              <w:rPr>
+                <w:sz w:val="18"/>
+              </w:rPr>
+              <w:t>…….</w:t>
+            </w:r>
+            <w:proofErr w:type="gramEnd"/>
+            <w:r>
+              <w:rPr>
+                <w:sz w:val="18"/>
+              </w:rPr>
+              <w:t>.</w:t>
             </w:r>
             <w:r>
               <w:rPr>
@@ -6236,8 +6367,16 @@
               <w:rPr>
                 <w:sz w:val="18"/>
               </w:rPr>
-              <w:t>…………………………………….</w:t>
-            </w:r>
+              <w:t>………………………………</w:t>
+            </w:r>
+            <w:proofErr w:type="gramStart"/>
+            <w:r>
+              <w:rPr>
+                <w:sz w:val="18"/>
+              </w:rPr>
+              <w:t>…….</w:t>
+            </w:r>
+            <w:proofErr w:type="gramEnd"/>
           </w:p>
         </w:tc>
       </w:tr>
@@ -6478,7 +6617,21 @@
               <w:rPr>
                 <w:sz w:val="18"/>
               </w:rPr>
-              <w:t>……………..</w:t>
+              <w:t>………</w:t>
+            </w:r>
+            <w:proofErr w:type="gramStart"/>
+            <w:r>
+              <w:rPr>
+                <w:sz w:val="18"/>
+              </w:rPr>
+              <w:t>…….</w:t>
+            </w:r>
+            <w:proofErr w:type="gramEnd"/>
+            <w:r>
+              <w:rPr>
+                <w:sz w:val="18"/>
+              </w:rPr>
+              <w:t>.</w:t>
             </w:r>
             <w:r>
               <w:rPr>
@@ -6538,8 +6691,16 @@
               <w:rPr>
                 <w:sz w:val="18"/>
               </w:rPr>
-              <w:t>…………………………………….</w:t>
-            </w:r>
+              <w:t>………………………………</w:t>
+            </w:r>
+            <w:proofErr w:type="gramStart"/>
+            <w:r>
+              <w:rPr>
+                <w:sz w:val="18"/>
+              </w:rPr>
+              <w:t>…….</w:t>
+            </w:r>
+            <w:proofErr w:type="gramEnd"/>
           </w:p>
         </w:tc>
       </w:tr>
@@ -8893,7 +9054,21 @@
               <w:rPr>
                 <w:sz w:val="18"/>
               </w:rPr>
-              <w:t>……………..</w:t>
+              <w:t>………</w:t>
+            </w:r>
+            <w:proofErr w:type="gramStart"/>
+            <w:r>
+              <w:rPr>
+                <w:sz w:val="18"/>
+              </w:rPr>
+              <w:t>…….</w:t>
+            </w:r>
+            <w:proofErr w:type="gramEnd"/>
+            <w:r>
+              <w:rPr>
+                <w:sz w:val="18"/>
+              </w:rPr>
+              <w:t>.</w:t>
             </w:r>
             <w:r>
               <w:rPr>
@@ -8953,8 +9128,16 @@
               <w:rPr>
                 <w:sz w:val="18"/>
               </w:rPr>
-              <w:t>…………………………………….</w:t>
-            </w:r>
+              <w:t>………………………………</w:t>
+            </w:r>
+            <w:proofErr w:type="gramStart"/>
+            <w:r>
+              <w:rPr>
+                <w:sz w:val="18"/>
+              </w:rPr>
+              <w:t>…….</w:t>
+            </w:r>
+            <w:proofErr w:type="gramEnd"/>
           </w:p>
         </w:tc>
       </w:tr>
@@ -9187,7 +9370,21 @@
               <w:rPr>
                 <w:sz w:val="18"/>
               </w:rPr>
-              <w:t>……………..</w:t>
+              <w:t>………</w:t>
+            </w:r>
+            <w:proofErr w:type="gramStart"/>
+            <w:r>
+              <w:rPr>
+                <w:sz w:val="18"/>
+              </w:rPr>
+              <w:t>…….</w:t>
+            </w:r>
+            <w:proofErr w:type="gramEnd"/>
+            <w:r>
+              <w:rPr>
+                <w:sz w:val="18"/>
+              </w:rPr>
+              <w:t>.</w:t>
             </w:r>
             <w:r>
               <w:rPr>
@@ -9247,8 +9444,16 @@
               <w:rPr>
                 <w:sz w:val="18"/>
               </w:rPr>
-              <w:t>…………………………………….</w:t>
-            </w:r>
+              <w:t>………………………………</w:t>
+            </w:r>
+            <w:proofErr w:type="gramStart"/>
+            <w:r>
+              <w:rPr>
+                <w:sz w:val="18"/>
+              </w:rPr>
+              <w:t>…….</w:t>
+            </w:r>
+            <w:proofErr w:type="gramEnd"/>
           </w:p>
         </w:tc>
       </w:tr>
@@ -9493,7 +9698,21 @@
               <w:rPr>
                 <w:sz w:val="18"/>
               </w:rPr>
-              <w:t>……………..</w:t>
+              <w:t>………</w:t>
+            </w:r>
+            <w:proofErr w:type="gramStart"/>
+            <w:r>
+              <w:rPr>
+                <w:sz w:val="18"/>
+              </w:rPr>
+              <w:t>…….</w:t>
+            </w:r>
+            <w:proofErr w:type="gramEnd"/>
+            <w:r>
+              <w:rPr>
+                <w:sz w:val="18"/>
+              </w:rPr>
+              <w:t>.</w:t>
             </w:r>
             <w:r>
               <w:rPr>
@@ -9553,8 +9772,16 @@
               <w:rPr>
                 <w:sz w:val="18"/>
               </w:rPr>
-              <w:t>…………………………………….</w:t>
-            </w:r>
+              <w:t>………………………………</w:t>
+            </w:r>
+            <w:proofErr w:type="gramStart"/>
+            <w:r>
+              <w:rPr>
+                <w:sz w:val="18"/>
+              </w:rPr>
+              <w:t>…….</w:t>
+            </w:r>
+            <w:proofErr w:type="gramEnd"/>
           </w:p>
         </w:tc>
       </w:tr>
@@ -9793,7 +10020,21 @@
               <w:rPr>
                 <w:sz w:val="18"/>
               </w:rPr>
-              <w:t>……………..</w:t>
+              <w:t>………</w:t>
+            </w:r>
+            <w:proofErr w:type="gramStart"/>
+            <w:r>
+              <w:rPr>
+                <w:sz w:val="18"/>
+              </w:rPr>
+              <w:t>…….</w:t>
+            </w:r>
+            <w:proofErr w:type="gramEnd"/>
+            <w:r>
+              <w:rPr>
+                <w:sz w:val="18"/>
+              </w:rPr>
+              <w:t>.</w:t>
             </w:r>
             <w:r>
               <w:rPr>
@@ -9853,8 +10094,16 @@
               <w:rPr>
                 <w:sz w:val="18"/>
               </w:rPr>
-              <w:t>…………………………………….</w:t>
-            </w:r>
+              <w:t>………………………………</w:t>
+            </w:r>
+            <w:proofErr w:type="gramStart"/>
+            <w:r>
+              <w:rPr>
+                <w:sz w:val="18"/>
+              </w:rPr>
+              <w:t>…….</w:t>
+            </w:r>
+            <w:proofErr w:type="gramEnd"/>
           </w:p>
         </w:tc>
       </w:tr>
@@ -10087,7 +10336,21 @@
               <w:rPr>
                 <w:sz w:val="18"/>
               </w:rPr>
-              <w:t>……………..</w:t>
+              <w:t>………</w:t>
+            </w:r>
+            <w:proofErr w:type="gramStart"/>
+            <w:r>
+              <w:rPr>
+                <w:sz w:val="18"/>
+              </w:rPr>
+              <w:t>…….</w:t>
+            </w:r>
+            <w:proofErr w:type="gramEnd"/>
+            <w:r>
+              <w:rPr>
+                <w:sz w:val="18"/>
+              </w:rPr>
+              <w:t>.</w:t>
             </w:r>
             <w:r>
               <w:rPr>
@@ -10147,8 +10410,16 @@
               <w:rPr>
                 <w:sz w:val="18"/>
               </w:rPr>
-              <w:t>…………………………………….</w:t>
-            </w:r>
+              <w:t>………………………………</w:t>
+            </w:r>
+            <w:proofErr w:type="gramStart"/>
+            <w:r>
+              <w:rPr>
+                <w:sz w:val="18"/>
+              </w:rPr>
+              <w:t>…….</w:t>
+            </w:r>
+            <w:proofErr w:type="gramEnd"/>
           </w:p>
         </w:tc>
       </w:tr>
@@ -10381,7 +10652,21 @@
               <w:rPr>
                 <w:sz w:val="18"/>
               </w:rPr>
-              <w:t>……………..</w:t>
+              <w:t>………</w:t>
+            </w:r>
+            <w:proofErr w:type="gramStart"/>
+            <w:r>
+              <w:rPr>
+                <w:sz w:val="18"/>
+              </w:rPr>
+              <w:t>…….</w:t>
+            </w:r>
+            <w:proofErr w:type="gramEnd"/>
+            <w:r>
+              <w:rPr>
+                <w:sz w:val="18"/>
+              </w:rPr>
+              <w:t>.</w:t>
             </w:r>
             <w:r>
               <w:rPr>
@@ -10441,8 +10726,16 @@
               <w:rPr>
                 <w:sz w:val="18"/>
               </w:rPr>
-              <w:t>…………………………………….</w:t>
-            </w:r>
+              <w:t>………………………………</w:t>
+            </w:r>
+            <w:proofErr w:type="gramStart"/>
+            <w:r>
+              <w:rPr>
+                <w:sz w:val="18"/>
+              </w:rPr>
+              <w:t>…….</w:t>
+            </w:r>
+            <w:proofErr w:type="gramEnd"/>
           </w:p>
         </w:tc>
       </w:tr>
@@ -10683,7 +10976,21 @@
               <w:rPr>
                 <w:sz w:val="18"/>
               </w:rPr>
-              <w:t>……………..</w:t>
+              <w:t>………</w:t>
+            </w:r>
+            <w:proofErr w:type="gramStart"/>
+            <w:r>
+              <w:rPr>
+                <w:sz w:val="18"/>
+              </w:rPr>
+              <w:t>…….</w:t>
+            </w:r>
+            <w:proofErr w:type="gramEnd"/>
+            <w:r>
+              <w:rPr>
+                <w:sz w:val="18"/>
+              </w:rPr>
+              <w:t>.</w:t>
             </w:r>
             <w:r>
               <w:rPr>
@@ -10743,8 +11050,16 @@
               <w:rPr>
                 <w:sz w:val="18"/>
               </w:rPr>
-              <w:t>…………………………………….</w:t>
-            </w:r>
+              <w:t>………………………………</w:t>
+            </w:r>
+            <w:proofErr w:type="gramStart"/>
+            <w:r>
+              <w:rPr>
+                <w:sz w:val="18"/>
+              </w:rPr>
+              <w:t>…….</w:t>
+            </w:r>
+            <w:proofErr w:type="gramEnd"/>
           </w:p>
         </w:tc>
       </w:tr>
@@ -13096,7 +13411,21 @@
               <w:rPr>
                 <w:sz w:val="18"/>
               </w:rPr>
-              <w:t>……………..</w:t>
+              <w:t>………</w:t>
+            </w:r>
+            <w:proofErr w:type="gramStart"/>
+            <w:r>
+              <w:rPr>
+                <w:sz w:val="18"/>
+              </w:rPr>
+              <w:t>…….</w:t>
+            </w:r>
+            <w:proofErr w:type="gramEnd"/>
+            <w:r>
+              <w:rPr>
+                <w:sz w:val="18"/>
+              </w:rPr>
+              <w:t>.</w:t>
             </w:r>
             <w:r>
               <w:rPr>
@@ -13156,8 +13485,16 @@
               <w:rPr>
                 <w:sz w:val="18"/>
               </w:rPr>
-              <w:t>…………………………………….</w:t>
-            </w:r>
+              <w:t>………………………………</w:t>
+            </w:r>
+            <w:proofErr w:type="gramStart"/>
+            <w:r>
+              <w:rPr>
+                <w:sz w:val="18"/>
+              </w:rPr>
+              <w:t>…….</w:t>
+            </w:r>
+            <w:proofErr w:type="gramEnd"/>
           </w:p>
         </w:tc>
       </w:tr>
@@ -13390,7 +13727,21 @@
               <w:rPr>
                 <w:sz w:val="18"/>
               </w:rPr>
-              <w:t>……………..</w:t>
+              <w:t>………</w:t>
+            </w:r>
+            <w:proofErr w:type="gramStart"/>
+            <w:r>
+              <w:rPr>
+                <w:sz w:val="18"/>
+              </w:rPr>
+              <w:t>…….</w:t>
+            </w:r>
+            <w:proofErr w:type="gramEnd"/>
+            <w:r>
+              <w:rPr>
+                <w:sz w:val="18"/>
+              </w:rPr>
+              <w:t>.</w:t>
             </w:r>
             <w:r>
               <w:rPr>
@@ -13450,8 +13801,16 @@
               <w:rPr>
                 <w:sz w:val="18"/>
               </w:rPr>
-              <w:t>…………………………………….</w:t>
-            </w:r>
+              <w:t>………………………………</w:t>
+            </w:r>
+            <w:proofErr w:type="gramStart"/>
+            <w:r>
+              <w:rPr>
+                <w:sz w:val="18"/>
+              </w:rPr>
+              <w:t>…….</w:t>
+            </w:r>
+            <w:proofErr w:type="gramEnd"/>
           </w:p>
         </w:tc>
       </w:tr>
@@ -13696,7 +14055,21 @@
               <w:rPr>
                 <w:sz w:val="18"/>
               </w:rPr>
-              <w:t>……………..</w:t>
+              <w:t>………</w:t>
+            </w:r>
+            <w:proofErr w:type="gramStart"/>
+            <w:r>
+              <w:rPr>
+                <w:sz w:val="18"/>
+              </w:rPr>
+              <w:t>…….</w:t>
+            </w:r>
+            <w:proofErr w:type="gramEnd"/>
+            <w:r>
+              <w:rPr>
+                <w:sz w:val="18"/>
+              </w:rPr>
+              <w:t>.</w:t>
             </w:r>
             <w:r>
               <w:rPr>
@@ -13756,8 +14129,16 @@
               <w:rPr>
                 <w:sz w:val="18"/>
               </w:rPr>
-              <w:t>…………………………………….</w:t>
-            </w:r>
+              <w:t>………………………………</w:t>
+            </w:r>
+            <w:proofErr w:type="gramStart"/>
+            <w:r>
+              <w:rPr>
+                <w:sz w:val="18"/>
+              </w:rPr>
+              <w:t>…….</w:t>
+            </w:r>
+            <w:proofErr w:type="gramEnd"/>
           </w:p>
         </w:tc>
       </w:tr>
@@ -13996,7 +14377,21 @@
               <w:rPr>
                 <w:sz w:val="18"/>
               </w:rPr>
-              <w:t>……………..</w:t>
+              <w:t>………</w:t>
+            </w:r>
+            <w:proofErr w:type="gramStart"/>
+            <w:r>
+              <w:rPr>
+                <w:sz w:val="18"/>
+              </w:rPr>
+              <w:t>…….</w:t>
+            </w:r>
+            <w:proofErr w:type="gramEnd"/>
+            <w:r>
+              <w:rPr>
+                <w:sz w:val="18"/>
+              </w:rPr>
+              <w:t>.</w:t>
             </w:r>
             <w:r>
               <w:rPr>
@@ -14056,8 +14451,16 @@
               <w:rPr>
                 <w:sz w:val="18"/>
               </w:rPr>
-              <w:t>…………………………………….</w:t>
-            </w:r>
+              <w:t>………………………………</w:t>
+            </w:r>
+            <w:proofErr w:type="gramStart"/>
+            <w:r>
+              <w:rPr>
+                <w:sz w:val="18"/>
+              </w:rPr>
+              <w:t>…….</w:t>
+            </w:r>
+            <w:proofErr w:type="gramEnd"/>
           </w:p>
         </w:tc>
       </w:tr>
@@ -14290,7 +14693,21 @@
               <w:rPr>
                 <w:sz w:val="18"/>
               </w:rPr>
-              <w:t>……………..</w:t>
+              <w:t>………</w:t>
+            </w:r>
+            <w:proofErr w:type="gramStart"/>
+            <w:r>
+              <w:rPr>
+                <w:sz w:val="18"/>
+              </w:rPr>
+              <w:t>…….</w:t>
+            </w:r>
+            <w:proofErr w:type="gramEnd"/>
+            <w:r>
+              <w:rPr>
+                <w:sz w:val="18"/>
+              </w:rPr>
+              <w:t>.</w:t>
             </w:r>
             <w:r>
               <w:rPr>
@@ -14350,8 +14767,16 @@
               <w:rPr>
                 <w:sz w:val="18"/>
               </w:rPr>
-              <w:t>…………………………………….</w:t>
-            </w:r>
+              <w:t>………………………………</w:t>
+            </w:r>
+            <w:proofErr w:type="gramStart"/>
+            <w:r>
+              <w:rPr>
+                <w:sz w:val="18"/>
+              </w:rPr>
+              <w:t>…….</w:t>
+            </w:r>
+            <w:proofErr w:type="gramEnd"/>
           </w:p>
         </w:tc>
       </w:tr>
@@ -14584,7 +15009,21 @@
               <w:rPr>
                 <w:sz w:val="18"/>
               </w:rPr>
-              <w:t>……………..</w:t>
+              <w:t>………</w:t>
+            </w:r>
+            <w:proofErr w:type="gramStart"/>
+            <w:r>
+              <w:rPr>
+                <w:sz w:val="18"/>
+              </w:rPr>
+              <w:t>…….</w:t>
+            </w:r>
+            <w:proofErr w:type="gramEnd"/>
+            <w:r>
+              <w:rPr>
+                <w:sz w:val="18"/>
+              </w:rPr>
+              <w:t>.</w:t>
             </w:r>
             <w:r>
               <w:rPr>
@@ -14644,8 +15083,16 @@
               <w:rPr>
                 <w:sz w:val="18"/>
               </w:rPr>
-              <w:t>…………………………………….</w:t>
-            </w:r>
+              <w:t>………………………………</w:t>
+            </w:r>
+            <w:proofErr w:type="gramStart"/>
+            <w:r>
+              <w:rPr>
+                <w:sz w:val="18"/>
+              </w:rPr>
+              <w:t>…….</w:t>
+            </w:r>
+            <w:proofErr w:type="gramEnd"/>
           </w:p>
         </w:tc>
       </w:tr>
@@ -14886,7 +15333,21 @@
               <w:rPr>
                 <w:sz w:val="18"/>
               </w:rPr>
-              <w:t>……………..</w:t>
+              <w:t>………</w:t>
+            </w:r>
+            <w:proofErr w:type="gramStart"/>
+            <w:r>
+              <w:rPr>
+                <w:sz w:val="18"/>
+              </w:rPr>
+              <w:t>…….</w:t>
+            </w:r>
+            <w:proofErr w:type="gramEnd"/>
+            <w:r>
+              <w:rPr>
+                <w:sz w:val="18"/>
+              </w:rPr>
+              <w:t>.</w:t>
             </w:r>
             <w:r>
               <w:rPr>
@@ -14946,8 +15407,16 @@
               <w:rPr>
                 <w:sz w:val="18"/>
               </w:rPr>
-              <w:t>…………………………………….</w:t>
-            </w:r>
+              <w:t>………………………………</w:t>
+            </w:r>
+            <w:proofErr w:type="gramStart"/>
+            <w:r>
+              <w:rPr>
+                <w:sz w:val="18"/>
+              </w:rPr>
+              <w:t>…….</w:t>
+            </w:r>
+            <w:proofErr w:type="gramEnd"/>
           </w:p>
         </w:tc>
       </w:tr>
@@ -17299,7 +17768,21 @@
               <w:rPr>
                 <w:sz w:val="18"/>
               </w:rPr>
-              <w:t>……………..</w:t>
+              <w:t>………</w:t>
+            </w:r>
+            <w:proofErr w:type="gramStart"/>
+            <w:r>
+              <w:rPr>
+                <w:sz w:val="18"/>
+              </w:rPr>
+              <w:t>…….</w:t>
+            </w:r>
+            <w:proofErr w:type="gramEnd"/>
+            <w:r>
+              <w:rPr>
+                <w:sz w:val="18"/>
+              </w:rPr>
+              <w:t>.</w:t>
             </w:r>
             <w:r>
               <w:rPr>
@@ -17359,8 +17842,16 @@
               <w:rPr>
                 <w:sz w:val="18"/>
               </w:rPr>
-              <w:t>…………………………………….</w:t>
-            </w:r>
+              <w:t>………………………………</w:t>
+            </w:r>
+            <w:proofErr w:type="gramStart"/>
+            <w:r>
+              <w:rPr>
+                <w:sz w:val="18"/>
+              </w:rPr>
+              <w:t>…….</w:t>
+            </w:r>
+            <w:proofErr w:type="gramEnd"/>
           </w:p>
         </w:tc>
       </w:tr>
@@ -17593,7 +18084,21 @@
               <w:rPr>
                 <w:sz w:val="18"/>
               </w:rPr>
-              <w:t>……………..</w:t>
+              <w:t>………</w:t>
+            </w:r>
+            <w:proofErr w:type="gramStart"/>
+            <w:r>
+              <w:rPr>
+                <w:sz w:val="18"/>
+              </w:rPr>
+              <w:t>…….</w:t>
+            </w:r>
+            <w:proofErr w:type="gramEnd"/>
+            <w:r>
+              <w:rPr>
+                <w:sz w:val="18"/>
+              </w:rPr>
+              <w:t>.</w:t>
             </w:r>
             <w:r>
               <w:rPr>
@@ -17653,8 +18158,16 @@
               <w:rPr>
                 <w:sz w:val="18"/>
               </w:rPr>
-              <w:t>…………………………………….</w:t>
-            </w:r>
+              <w:t>………………………………</w:t>
+            </w:r>
+            <w:proofErr w:type="gramStart"/>
+            <w:r>
+              <w:rPr>
+                <w:sz w:val="18"/>
+              </w:rPr>
+              <w:t>…….</w:t>
+            </w:r>
+            <w:proofErr w:type="gramEnd"/>
           </w:p>
         </w:tc>
       </w:tr>
@@ -17899,7 +18412,21 @@
               <w:rPr>
                 <w:sz w:val="18"/>
               </w:rPr>
-              <w:t>……………..</w:t>
+              <w:t>………</w:t>
+            </w:r>
+            <w:proofErr w:type="gramStart"/>
+            <w:r>
+              <w:rPr>
+                <w:sz w:val="18"/>
+              </w:rPr>
+              <w:t>…….</w:t>
+            </w:r>
+            <w:proofErr w:type="gramEnd"/>
+            <w:r>
+              <w:rPr>
+                <w:sz w:val="18"/>
+              </w:rPr>
+              <w:t>.</w:t>
             </w:r>
             <w:r>
               <w:rPr>
@@ -17959,8 +18486,16 @@
               <w:rPr>
                 <w:sz w:val="18"/>
               </w:rPr>
-              <w:t>…………………………………….</w:t>
-            </w:r>
+              <w:t>………………………………</w:t>
+            </w:r>
+            <w:proofErr w:type="gramStart"/>
+            <w:r>
+              <w:rPr>
+                <w:sz w:val="18"/>
+              </w:rPr>
+              <w:t>…….</w:t>
+            </w:r>
+            <w:proofErr w:type="gramEnd"/>
           </w:p>
         </w:tc>
       </w:tr>
@@ -18199,7 +18734,21 @@
               <w:rPr>
                 <w:sz w:val="18"/>
               </w:rPr>
-              <w:t>……………..</w:t>
+              <w:t>………</w:t>
+            </w:r>
+            <w:proofErr w:type="gramStart"/>
+            <w:r>
+              <w:rPr>
+                <w:sz w:val="18"/>
+              </w:rPr>
+              <w:t>…….</w:t>
+            </w:r>
+            <w:proofErr w:type="gramEnd"/>
+            <w:r>
+              <w:rPr>
+                <w:sz w:val="18"/>
+              </w:rPr>
+              <w:t>.</w:t>
             </w:r>
             <w:r>
               <w:rPr>
@@ -18259,8 +18808,16 @@
               <w:rPr>
                 <w:sz w:val="18"/>
               </w:rPr>
-              <w:t>…………………………………….</w:t>
-            </w:r>
+              <w:t>………………………………</w:t>
+            </w:r>
+            <w:proofErr w:type="gramStart"/>
+            <w:r>
+              <w:rPr>
+                <w:sz w:val="18"/>
+              </w:rPr>
+              <w:t>…….</w:t>
+            </w:r>
+            <w:proofErr w:type="gramEnd"/>
           </w:p>
         </w:tc>
       </w:tr>
@@ -18493,7 +19050,21 @@
               <w:rPr>
                 <w:sz w:val="18"/>
               </w:rPr>
-              <w:t>……………..</w:t>
+              <w:t>………</w:t>
+            </w:r>
+            <w:proofErr w:type="gramStart"/>
+            <w:r>
+              <w:rPr>
+                <w:sz w:val="18"/>
+              </w:rPr>
+              <w:t>…….</w:t>
+            </w:r>
+            <w:proofErr w:type="gramEnd"/>
+            <w:r>
+              <w:rPr>
+                <w:sz w:val="18"/>
+              </w:rPr>
+              <w:t>.</w:t>
             </w:r>
             <w:r>
               <w:rPr>
@@ -18553,8 +19124,16 @@
               <w:rPr>
                 <w:sz w:val="18"/>
               </w:rPr>
-              <w:t>…………………………………….</w:t>
-            </w:r>
+              <w:t>………………………………</w:t>
+            </w:r>
+            <w:proofErr w:type="gramStart"/>
+            <w:r>
+              <w:rPr>
+                <w:sz w:val="18"/>
+              </w:rPr>
+              <w:t>…….</w:t>
+            </w:r>
+            <w:proofErr w:type="gramEnd"/>
           </w:p>
         </w:tc>
       </w:tr>
@@ -18787,7 +19366,21 @@
               <w:rPr>
                 <w:sz w:val="18"/>
               </w:rPr>
-              <w:t>……………..</w:t>
+              <w:t>………</w:t>
+            </w:r>
+            <w:proofErr w:type="gramStart"/>
+            <w:r>
+              <w:rPr>
+                <w:sz w:val="18"/>
+              </w:rPr>
+              <w:t>…….</w:t>
+            </w:r>
+            <w:proofErr w:type="gramEnd"/>
+            <w:r>
+              <w:rPr>
+                <w:sz w:val="18"/>
+              </w:rPr>
+              <w:t>.</w:t>
             </w:r>
             <w:r>
               <w:rPr>
@@ -18847,8 +19440,16 @@
               <w:rPr>
                 <w:sz w:val="18"/>
               </w:rPr>
-              <w:t>…………………………………….</w:t>
-            </w:r>
+              <w:t>………………………………</w:t>
+            </w:r>
+            <w:proofErr w:type="gramStart"/>
+            <w:r>
+              <w:rPr>
+                <w:sz w:val="18"/>
+              </w:rPr>
+              <w:t>…….</w:t>
+            </w:r>
+            <w:proofErr w:type="gramEnd"/>
           </w:p>
         </w:tc>
       </w:tr>
@@ -19089,7 +19690,21 @@
               <w:rPr>
                 <w:sz w:val="18"/>
               </w:rPr>
-              <w:t>……………..</w:t>
+              <w:t>………</w:t>
+            </w:r>
+            <w:proofErr w:type="gramStart"/>
+            <w:r>
+              <w:rPr>
+                <w:sz w:val="18"/>
+              </w:rPr>
+              <w:t>…….</w:t>
+            </w:r>
+            <w:proofErr w:type="gramEnd"/>
+            <w:r>
+              <w:rPr>
+                <w:sz w:val="18"/>
+              </w:rPr>
+              <w:t>.</w:t>
             </w:r>
             <w:r>
               <w:rPr>
@@ -19149,8 +19764,16 @@
               <w:rPr>
                 <w:sz w:val="18"/>
               </w:rPr>
-              <w:t>…………………………………….</w:t>
-            </w:r>
+              <w:t>………………………………</w:t>
+            </w:r>
+            <w:proofErr w:type="gramStart"/>
+            <w:r>
+              <w:rPr>
+                <w:sz w:val="18"/>
+              </w:rPr>
+              <w:t>…….</w:t>
+            </w:r>
+            <w:proofErr w:type="gramEnd"/>
           </w:p>
         </w:tc>
       </w:tr>
@@ -19159,7 +19782,7 @@
     <w:p/>
     <w:p/>
     <w:sectPr>
-      <w:footerReference w:type="default" r:id="rId13"/>
+      <w:footerReference w:type="default" r:id="rId16"/>
       <w:pgSz w:w="11906" w:h="16838" w:code="9"/>
       <w:pgMar w:top="720" w:right="720" w:bottom="720" w:left="720" w:header="624" w:footer="227" w:gutter="0"/>
       <w:cols w:space="708"/>
@@ -19204,7 +19827,6 @@
         <w:docPartUnique/>
       </w:docPartObj>
     </w:sdtPr>
-    <w:sdtEndPr/>
     <w:sdtContent>
       <w:p>
         <w:pPr>
@@ -19669,6 +20291,7 @@
   <w:style w:type="character" w:default="1" w:styleId="DefaultParagraphFont">
     <w:name w:val="Default Paragraph Font"/>
     <w:uiPriority w:val="1"/>
+    <w:semiHidden/>
     <w:unhideWhenUsed/>
   </w:style>
   <w:style w:type="table" w:default="1" w:styleId="TableNormal">
@@ -20101,10 +20724,32 @@
 </file>
 
 <file path=customXml/item1.xml><?xml version="1.0" encoding="utf-8"?>
+<?mso-contentType ?>
+<FormTemplates xmlns="http://schemas.microsoft.com/sharepoint/v3/contenttype/forms">
+  <Display>DocumentLibraryForm</Display>
+  <Edit>DocumentLibraryForm</Edit>
+  <New>DocumentLibraryForm</New>
+</FormTemplates>
+</file>
+
+<file path=customXml/item2.xml><?xml version="1.0" encoding="utf-8"?>
+<p:properties xmlns:p="http://schemas.microsoft.com/office/2006/metadata/properties" xmlns:xsi="http://www.w3.org/2001/XMLSchema-instance" xmlns:pc="http://schemas.microsoft.com/office/infopath/2007/PartnerControls">
+  <documentManagement>
+    <lcf76f155ced4ddcb4097134ff3c332f xmlns="7e7c6996-0a34-405f-aade-c9d8cc0d5f09">
+      <Terms xmlns="http://schemas.microsoft.com/office/infopath/2007/PartnerControls"/>
+    </lcf76f155ced4ddcb4097134ff3c332f>
+    <Dataeora xmlns="7e7c6996-0a34-405f-aade-c9d8cc0d5f09" xsi:nil="true"/>
+    <_Flow_SignoffStatus xmlns="7e7c6996-0a34-405f-aade-c9d8cc0d5f09" xsi:nil="true"/>
+    <TaxCatchAll xmlns="f587b881-4e16-4537-b7f6-aa328141e739" xsi:nil="true"/>
+  </documentManagement>
+</p:properties>
+</file>
+
+<file path=customXml/item3.xml><?xml version="1.0" encoding="utf-8"?>
 <b:Sources xmlns:b="http://schemas.openxmlformats.org/officeDocument/2006/bibliography" xmlns="http://schemas.openxmlformats.org/officeDocument/2006/bibliography" SelectedStyle="\APASixthEditionOfficeOnline.xsl" StyleName="APA" Version="6"/>
 </file>
 
-<file path=customXml/item2.xml><?xml version="1.0" encoding="utf-8"?>
+<file path=customXml/item4.xml><?xml version="1.0" encoding="utf-8"?>
 <ct:contentTypeSchema xmlns:ct="http://schemas.microsoft.com/office/2006/metadata/contentType" xmlns:ma="http://schemas.microsoft.com/office/2006/metadata/properties/metaAttributes" ct:_="" ma:_="" ma:contentTypeName="Documento" ma:contentTypeID="0x0101001F1A601E30EE0846A3904F97505FE621" ma:contentTypeVersion="20" ma:contentTypeDescription="Creare un nuovo documento." ma:contentTypeScope="" ma:versionID="9470170241b7e2de455da0cb1c893523">
   <xsd:schema xmlns:xsd="http://www.w3.org/2001/XMLSchema" xmlns:xs="http://www.w3.org/2001/XMLSchema" xmlns:p="http://schemas.microsoft.com/office/2006/metadata/properties" xmlns:ns2="7e7c6996-0a34-405f-aade-c9d8cc0d5f09" xmlns:ns3="f587b881-4e16-4537-b7f6-aa328141e739" targetNamespace="http://schemas.microsoft.com/office/2006/metadata/properties" ma:root="true" ma:fieldsID="0f7a19449ea7d644672d9e0941753346" ns2:_="" ns3:_="">
     <xsd:import namespace="7e7c6996-0a34-405f-aade-c9d8cc0d5f09"/>
@@ -20371,29 +21016,26 @@
 </ct:contentTypeSchema>
 </file>
 
-<file path=customXml/item3.xml><?xml version="1.0" encoding="utf-8"?>
-<?mso-contentType ?>
-<FormTemplates xmlns="http://schemas.microsoft.com/sharepoint/v3/contenttype/forms">
-  <Display>DocumentLibraryForm</Display>
-  <Edit>DocumentLibraryForm</Edit>
-  <New>DocumentLibraryForm</New>
-</FormTemplates>
+<file path=customXml/itemProps1.xml><?xml version="1.0" encoding="utf-8"?>
+<ds:datastoreItem xmlns:ds="http://schemas.openxmlformats.org/officeDocument/2006/customXml" ds:itemID="{0A1F17A2-D4FD-4E67-BE0B-56CE55F9562A}">
+  <ds:schemaRefs>
+    <ds:schemaRef ds:uri="http://schemas.microsoft.com/sharepoint/v3/contenttype/forms"/>
+  </ds:schemaRefs>
+</ds:datastoreItem>
 </file>
 
-<file path=customXml/item4.xml><?xml version="1.0" encoding="utf-8"?>
-<p:properties xmlns:p="http://schemas.microsoft.com/office/2006/metadata/properties" xmlns:xsi="http://www.w3.org/2001/XMLSchema-instance" xmlns:pc="http://schemas.microsoft.com/office/infopath/2007/PartnerControls">
-  <documentManagement>
-    <lcf76f155ced4ddcb4097134ff3c332f xmlns="7e7c6996-0a34-405f-aade-c9d8cc0d5f09">
-      <Terms xmlns="http://schemas.microsoft.com/office/infopath/2007/PartnerControls"/>
-    </lcf76f155ced4ddcb4097134ff3c332f>
-    <Dataeora xmlns="7e7c6996-0a34-405f-aade-c9d8cc0d5f09" xsi:nil="true"/>
-    <_Flow_SignoffStatus xmlns="7e7c6996-0a34-405f-aade-c9d8cc0d5f09" xsi:nil="true"/>
-    <TaxCatchAll xmlns="f587b881-4e16-4537-b7f6-aa328141e739" xsi:nil="true"/>
-  </documentManagement>
-</p:properties>
+<file path=customXml/itemProps2.xml><?xml version="1.0" encoding="utf-8"?>
+<ds:datastoreItem xmlns:ds="http://schemas.openxmlformats.org/officeDocument/2006/customXml" ds:itemID="{5FF7EF99-B0FB-40CC-AC24-9A3BFE2CC455}">
+  <ds:schemaRefs>
+    <ds:schemaRef ds:uri="http://schemas.microsoft.com/office/2006/metadata/properties"/>
+    <ds:schemaRef ds:uri="http://schemas.microsoft.com/office/infopath/2007/PartnerControls"/>
+    <ds:schemaRef ds:uri="7e7c6996-0a34-405f-aade-c9d8cc0d5f09"/>
+    <ds:schemaRef ds:uri="f587b881-4e16-4537-b7f6-aa328141e739"/>
+  </ds:schemaRefs>
+</ds:datastoreItem>
 </file>
 
-<file path=customXml/itemProps1.xml><?xml version="1.0" encoding="utf-8"?>
+<file path=customXml/itemProps3.xml><?xml version="1.0" encoding="utf-8"?>
 <ds:datastoreItem xmlns:ds="http://schemas.openxmlformats.org/officeDocument/2006/customXml" ds:itemID="{5914B2ED-6D3B-4832-B9DA-89A57B21AC1D}">
   <ds:schemaRefs>
     <ds:schemaRef ds:uri="http://schemas.openxmlformats.org/officeDocument/2006/bibliography"/>
@@ -20401,14 +21043,21 @@
 </ds:datastoreItem>
 </file>
 
-<file path=customXml/itemProps2.xml><?xml version="1.0" encoding="utf-8"?>
-<ds:datastoreItem xmlns:ds="http://schemas.openxmlformats.org/officeDocument/2006/customXml" ds:itemID="{9F70E638-9080-4EBC-A570-D3B95D6CEB35}"/>
-</file>
-
-<file path=customXml/itemProps3.xml><?xml version="1.0" encoding="utf-8"?>
-<ds:datastoreItem xmlns:ds="http://schemas.openxmlformats.org/officeDocument/2006/customXml" ds:itemID="{0A1F17A2-D4FD-4E67-BE0B-56CE55F9562A}"/>
-</file>
-
 <file path=customXml/itemProps4.xml><?xml version="1.0" encoding="utf-8"?>
-<ds:datastoreItem xmlns:ds="http://schemas.openxmlformats.org/officeDocument/2006/customXml" ds:itemID="{5FF7EF99-B0FB-40CC-AC24-9A3BFE2CC455}"/>
+<ds:datastoreItem xmlns:ds="http://schemas.openxmlformats.org/officeDocument/2006/customXml" ds:itemID="{9F70E638-9080-4EBC-A570-D3B95D6CEB35}">
+  <ds:schemaRefs>
+    <ds:schemaRef ds:uri="http://schemas.microsoft.com/office/2006/metadata/contentType"/>
+    <ds:schemaRef ds:uri="http://schemas.microsoft.com/office/2006/metadata/properties/metaAttributes"/>
+    <ds:schemaRef ds:uri="http://www.w3.org/2001/XMLSchema"/>
+    <ds:schemaRef ds:uri="http://schemas.microsoft.com/office/2006/metadata/properties"/>
+    <ds:schemaRef ds:uri="7e7c6996-0a34-405f-aade-c9d8cc0d5f09"/>
+    <ds:schemaRef ds:uri="f587b881-4e16-4537-b7f6-aa328141e739"/>
+    <ds:schemaRef ds:uri="http://schemas.microsoft.com/office/2006/documentManagement/types"/>
+    <ds:schemaRef ds:uri="http://schemas.microsoft.com/office/infopath/2007/PartnerControls"/>
+    <ds:schemaRef ds:uri="http://schemas.openxmlformats.org/package/2006/metadata/core-properties"/>
+    <ds:schemaRef ds:uri="http://purl.org/dc/elements/1.1/"/>
+    <ds:schemaRef ds:uri="http://purl.org/dc/terms/"/>
+    <ds:schemaRef ds:uri="http://schemas.microsoft.com/internal/obd"/>
+  </ds:schemaRefs>
+</ds:datastoreItem>
 </file>
</xml_diff>